<commit_message>
dodat pdf i ispravka gresaka
</commit_message>
<xml_diff>
--- a/Obrada i optimizacija upita.docx
+++ b/Obrada i optimizacija upita.docx
@@ -101,7 +101,33 @@
           <w:szCs w:val="36"/>
           <w:lang w:val="sr-Latn-RS"/>
         </w:rPr>
-        <w:t>Obrada i optimizacija upita kod Oracle sistema za upravljanje podataka</w:t>
+        <w:t>Obrada i optimizacija upita kod Oracle sistema za upravljanje</w:t>
+      </w:r>
+      <w:r>
+        <w:rPr>
+          <w:rFonts w:ascii="Times New Roman" w:eastAsia="Times New Roman" w:hAnsi="Times New Roman" w:cs="Times New Roman"/>
+          <w:b/>
+          <w:bCs/>
+          <w:spacing w:val="0"/>
+          <w:kern w:val="0"/>
+          <w:sz w:val="40"/>
+          <w:szCs w:val="36"/>
+          <w:lang w:val="sr-Latn-RS"/>
+        </w:rPr>
+        <w:t xml:space="preserve"> bazama</w:t>
+      </w:r>
+      <w:r>
+        <w:rPr>
+          <w:rFonts w:ascii="Times New Roman" w:eastAsia="Times New Roman" w:hAnsi="Times New Roman" w:cs="Times New Roman"/>
+          <w:b/>
+          <w:bCs/>
+          <w:spacing w:val="0"/>
+          <w:kern w:val="0"/>
+          <w:sz w:val="40"/>
+          <w:szCs w:val="36"/>
+          <w:lang w:val="sr-Latn-RS"/>
+        </w:rPr>
+        <w:t xml:space="preserve"> podataka</w:t>
       </w:r>
     </w:p>
     <w:p>
@@ -322,7 +348,31 @@
           <w:lang w:val="sr-Latn-RS"/>
         </w:rPr>
         <w:lastRenderedPageBreak/>
-        <w:t xml:space="preserve">Sistemi upravljanje </w:t>
+        <w:t>Sistemi</w:t>
+      </w:r>
+      <w:r>
+        <w:rPr>
+          <w:rStyle w:val="s1"/>
+          <w:rFonts w:cs="Times New Roman"/>
+          <w:bCs/>
+          <w:color w:val="333333"/>
+          <w:sz w:val="32"/>
+          <w:szCs w:val="32"/>
+          <w:lang w:val="sr-Latn-RS"/>
+        </w:rPr>
+        <w:t xml:space="preserve"> za</w:t>
+      </w:r>
+      <w:r>
+        <w:rPr>
+          <w:rStyle w:val="s1"/>
+          <w:rFonts w:cs="Times New Roman"/>
+          <w:bCs/>
+          <w:color w:val="333333"/>
+          <w:sz w:val="32"/>
+          <w:szCs w:val="32"/>
+          <w:lang w:val="sr-Latn-RS"/>
+        </w:rPr>
+        <w:t xml:space="preserve"> upravljanje </w:t>
       </w:r>
       <w:r>
         <w:rPr>
@@ -428,16 +478,10 @@
             <w:rPr>
               <w:lang w:val="sr-Latn-RS"/>
             </w:rPr>
-            <w:t>Sadr</w:t>
+            <w:t>Sadržaj</w:t>
           </w:r>
           <w:bookmarkStart w:id="0" w:name="_GoBack"/>
           <w:bookmarkEnd w:id="0"/>
-          <w:r>
-            <w:rPr>
-              <w:lang w:val="sr-Latn-RS"/>
-            </w:rPr>
-            <w:t>žaj</w:t>
-          </w:r>
         </w:p>
         <w:p>
           <w:pPr>
@@ -460,7 +504,7 @@
           <w:r>
             <w:fldChar w:fldCharType="separate"/>
           </w:r>
-          <w:hyperlink w:anchor="_Toc38019671" w:history="1">
+          <w:hyperlink w:anchor="_Toc38019996" w:history="1">
             <w:r>
               <w:rPr>
                 <w:rStyle w:val="Hyperlink"/>
@@ -503,7 +547,7 @@
                 <w:noProof/>
                 <w:webHidden/>
               </w:rPr>
-              <w:instrText xml:space="preserve"> PAGEREF _Toc38019671 \h </w:instrText>
+              <w:instrText xml:space="preserve"> PAGEREF _Toc38019996 \h </w:instrText>
             </w:r>
             <w:r>
               <w:rPr>
@@ -546,7 +590,7 @@
               <w:noProof/>
             </w:rPr>
           </w:pPr>
-          <w:hyperlink w:anchor="_Toc38019672" w:history="1">
+          <w:hyperlink w:anchor="_Toc38019997" w:history="1">
             <w:r>
               <w:rPr>
                 <w:rStyle w:val="Hyperlink"/>
@@ -589,7 +633,7 @@
                 <w:noProof/>
                 <w:webHidden/>
               </w:rPr>
-              <w:instrText xml:space="preserve"> PAGEREF _Toc38019672 \h </w:instrText>
+              <w:instrText xml:space="preserve"> PAGEREF _Toc38019997 \h </w:instrText>
             </w:r>
             <w:r>
               <w:rPr>
@@ -632,7 +676,7 @@
               <w:noProof/>
             </w:rPr>
           </w:pPr>
-          <w:hyperlink w:anchor="_Toc38019673" w:history="1">
+          <w:hyperlink w:anchor="_Toc38019998" w:history="1">
             <w:r>
               <w:rPr>
                 <w:rStyle w:val="Hyperlink"/>
@@ -675,7 +719,7 @@
                 <w:noProof/>
                 <w:webHidden/>
               </w:rPr>
-              <w:instrText xml:space="preserve"> PAGEREF _Toc38019673 \h </w:instrText>
+              <w:instrText xml:space="preserve"> PAGEREF _Toc38019998 \h </w:instrText>
             </w:r>
             <w:r>
               <w:rPr>
@@ -718,7 +762,7 @@
               <w:noProof/>
             </w:rPr>
           </w:pPr>
-          <w:hyperlink w:anchor="_Toc38019674" w:history="1">
+          <w:hyperlink w:anchor="_Toc38019999" w:history="1">
             <w:r>
               <w:rPr>
                 <w:rStyle w:val="Hyperlink"/>
@@ -761,7 +805,7 @@
                 <w:noProof/>
                 <w:webHidden/>
               </w:rPr>
-              <w:instrText xml:space="preserve"> PAGEREF _Toc38019674 \h </w:instrText>
+              <w:instrText xml:space="preserve"> PAGEREF _Toc38019999 \h </w:instrText>
             </w:r>
             <w:r>
               <w:rPr>
@@ -804,7 +848,7 @@
               <w:noProof/>
             </w:rPr>
           </w:pPr>
-          <w:hyperlink w:anchor="_Toc38019675" w:history="1">
+          <w:hyperlink w:anchor="_Toc38020000" w:history="1">
             <w:r>
               <w:rPr>
                 <w:rStyle w:val="Hyperlink"/>
@@ -847,7 +891,7 @@
                 <w:noProof/>
                 <w:webHidden/>
               </w:rPr>
-              <w:instrText xml:space="preserve"> PAGEREF _Toc38019675 \h </w:instrText>
+              <w:instrText xml:space="preserve"> PAGEREF _Toc38020000 \h </w:instrText>
             </w:r>
             <w:r>
               <w:rPr>
@@ -890,7 +934,7 @@
               <w:noProof/>
             </w:rPr>
           </w:pPr>
-          <w:hyperlink w:anchor="_Toc38019676" w:history="1">
+          <w:hyperlink w:anchor="_Toc38020001" w:history="1">
             <w:r>
               <w:rPr>
                 <w:rStyle w:val="Hyperlink"/>
@@ -933,7 +977,7 @@
                 <w:noProof/>
                 <w:webHidden/>
               </w:rPr>
-              <w:instrText xml:space="preserve"> PAGEREF _Toc38019676 \h </w:instrText>
+              <w:instrText xml:space="preserve"> PAGEREF _Toc38020001 \h </w:instrText>
             </w:r>
             <w:r>
               <w:rPr>
@@ -976,7 +1020,7 @@
               <w:noProof/>
             </w:rPr>
           </w:pPr>
-          <w:hyperlink w:anchor="_Toc38019677" w:history="1">
+          <w:hyperlink w:anchor="_Toc38020002" w:history="1">
             <w:r>
               <w:rPr>
                 <w:rStyle w:val="Hyperlink"/>
@@ -1019,7 +1063,7 @@
                 <w:noProof/>
                 <w:webHidden/>
               </w:rPr>
-              <w:instrText xml:space="preserve"> PAGEREF _Toc38019677 \h </w:instrText>
+              <w:instrText xml:space="preserve"> PAGEREF _Toc38020002 \h </w:instrText>
             </w:r>
             <w:r>
               <w:rPr>
@@ -1062,7 +1106,7 @@
               <w:noProof/>
             </w:rPr>
           </w:pPr>
-          <w:hyperlink w:anchor="_Toc38019678" w:history="1">
+          <w:hyperlink w:anchor="_Toc38020003" w:history="1">
             <w:r>
               <w:rPr>
                 <w:rStyle w:val="Hyperlink"/>
@@ -1105,7 +1149,7 @@
                 <w:noProof/>
                 <w:webHidden/>
               </w:rPr>
-              <w:instrText xml:space="preserve"> PAGEREF _Toc38019678 \h </w:instrText>
+              <w:instrText xml:space="preserve"> PAGEREF _Toc38020003 \h </w:instrText>
             </w:r>
             <w:r>
               <w:rPr>
@@ -1148,7 +1192,7 @@
               <w:noProof/>
             </w:rPr>
           </w:pPr>
-          <w:hyperlink w:anchor="_Toc38019679" w:history="1">
+          <w:hyperlink w:anchor="_Toc38020004" w:history="1">
             <w:r>
               <w:rPr>
                 <w:rStyle w:val="Hyperlink"/>
@@ -1191,7 +1235,7 @@
                 <w:noProof/>
                 <w:webHidden/>
               </w:rPr>
-              <w:instrText xml:space="preserve"> PAGEREF _Toc38019679 \h </w:instrText>
+              <w:instrText xml:space="preserve"> PAGEREF _Toc38020004 \h </w:instrText>
             </w:r>
             <w:r>
               <w:rPr>
@@ -1234,7 +1278,7 @@
               <w:noProof/>
             </w:rPr>
           </w:pPr>
-          <w:hyperlink w:anchor="_Toc38019680" w:history="1">
+          <w:hyperlink w:anchor="_Toc38020005" w:history="1">
             <w:r>
               <w:rPr>
                 <w:rStyle w:val="Hyperlink"/>
@@ -1277,7 +1321,7 @@
                 <w:noProof/>
                 <w:webHidden/>
               </w:rPr>
-              <w:instrText xml:space="preserve"> PAGEREF _Toc38019680 \h </w:instrText>
+              <w:instrText xml:space="preserve"> PAGEREF _Toc38020005 \h </w:instrText>
             </w:r>
             <w:r>
               <w:rPr>
@@ -1320,7 +1364,7 @@
               <w:noProof/>
             </w:rPr>
           </w:pPr>
-          <w:hyperlink w:anchor="_Toc38019681" w:history="1">
+          <w:hyperlink w:anchor="_Toc38020006" w:history="1">
             <w:r>
               <w:rPr>
                 <w:rStyle w:val="Hyperlink"/>
@@ -1363,7 +1407,7 @@
                 <w:noProof/>
                 <w:webHidden/>
               </w:rPr>
-              <w:instrText xml:space="preserve"> PAGEREF _Toc38019681 \h </w:instrText>
+              <w:instrText xml:space="preserve"> PAGEREF _Toc38020006 \h </w:instrText>
             </w:r>
             <w:r>
               <w:rPr>
@@ -1406,7 +1450,7 @@
               <w:noProof/>
             </w:rPr>
           </w:pPr>
-          <w:hyperlink w:anchor="_Toc38019682" w:history="1">
+          <w:hyperlink w:anchor="_Toc38020007" w:history="1">
             <w:r>
               <w:rPr>
                 <w:rStyle w:val="Hyperlink"/>
@@ -1449,7 +1493,7 @@
                 <w:noProof/>
                 <w:webHidden/>
               </w:rPr>
-              <w:instrText xml:space="preserve"> PAGEREF _Toc38019682 \h </w:instrText>
+              <w:instrText xml:space="preserve"> PAGEREF _Toc38020007 \h </w:instrText>
             </w:r>
             <w:r>
               <w:rPr>
@@ -1492,7 +1536,7 @@
               <w:noProof/>
             </w:rPr>
           </w:pPr>
-          <w:hyperlink w:anchor="_Toc38019683" w:history="1">
+          <w:hyperlink w:anchor="_Toc38020008" w:history="1">
             <w:r>
               <w:rPr>
                 <w:rStyle w:val="Hyperlink"/>
@@ -1535,7 +1579,7 @@
                 <w:noProof/>
                 <w:webHidden/>
               </w:rPr>
-              <w:instrText xml:space="preserve"> PAGEREF _Toc38019683 \h </w:instrText>
+              <w:instrText xml:space="preserve"> PAGEREF _Toc38020008 \h </w:instrText>
             </w:r>
             <w:r>
               <w:rPr>
@@ -1578,7 +1622,7 @@
               <w:noProof/>
             </w:rPr>
           </w:pPr>
-          <w:hyperlink w:anchor="_Toc38019684" w:history="1">
+          <w:hyperlink w:anchor="_Toc38020009" w:history="1">
             <w:r>
               <w:rPr>
                 <w:rStyle w:val="Hyperlink"/>
@@ -1621,7 +1665,7 @@
                 <w:noProof/>
                 <w:webHidden/>
               </w:rPr>
-              <w:instrText xml:space="preserve"> PAGEREF _Toc38019684 \h </w:instrText>
+              <w:instrText xml:space="preserve"> PAGEREF _Toc38020009 \h </w:instrText>
             </w:r>
             <w:r>
               <w:rPr>
@@ -1664,7 +1708,7 @@
               <w:noProof/>
             </w:rPr>
           </w:pPr>
-          <w:hyperlink w:anchor="_Toc38019685" w:history="1">
+          <w:hyperlink w:anchor="_Toc38020010" w:history="1">
             <w:r>
               <w:rPr>
                 <w:rStyle w:val="Hyperlink"/>
@@ -1686,7 +1730,7 @@
                 <w:noProof/>
                 <w:lang w:val="sr-Latn-RS"/>
               </w:rPr>
-              <w:t>Provera deljenog „pool“-a</w:t>
+              <w:t>Provera deljenog „pool“-a (Shared pool check)</w:t>
             </w:r>
             <w:r>
               <w:rPr>
@@ -1707,7 +1751,7 @@
                 <w:noProof/>
                 <w:webHidden/>
               </w:rPr>
-              <w:instrText xml:space="preserve"> PAGEREF _Toc38019685 \h </w:instrText>
+              <w:instrText xml:space="preserve"> PAGEREF _Toc38020010 \h </w:instrText>
             </w:r>
             <w:r>
               <w:rPr>
@@ -1750,7 +1794,7 @@
               <w:noProof/>
             </w:rPr>
           </w:pPr>
-          <w:hyperlink w:anchor="_Toc38019686" w:history="1">
+          <w:hyperlink w:anchor="_Toc38020011" w:history="1">
             <w:r>
               <w:rPr>
                 <w:rStyle w:val="Hyperlink"/>
@@ -1793,7 +1837,7 @@
                 <w:noProof/>
                 <w:webHidden/>
               </w:rPr>
-              <w:instrText xml:space="preserve"> PAGEREF _Toc38019686 \h </w:instrText>
+              <w:instrText xml:space="preserve"> PAGEREF _Toc38020011 \h </w:instrText>
             </w:r>
             <w:r>
               <w:rPr>
@@ -1836,7 +1880,7 @@
               <w:noProof/>
             </w:rPr>
           </w:pPr>
-          <w:hyperlink w:anchor="_Toc38019687" w:history="1">
+          <w:hyperlink w:anchor="_Toc38020012" w:history="1">
             <w:r>
               <w:rPr>
                 <w:rStyle w:val="Hyperlink"/>
@@ -1879,7 +1923,7 @@
                 <w:noProof/>
                 <w:webHidden/>
               </w:rPr>
-              <w:instrText xml:space="preserve"> PAGEREF _Toc38019687 \h </w:instrText>
+              <w:instrText xml:space="preserve"> PAGEREF _Toc38020012 \h </w:instrText>
             </w:r>
             <w:r>
               <w:rPr>
@@ -1922,7 +1966,7 @@
               <w:noProof/>
             </w:rPr>
           </w:pPr>
-          <w:hyperlink w:anchor="_Toc38019688" w:history="1">
+          <w:hyperlink w:anchor="_Toc38020013" w:history="1">
             <w:r>
               <w:rPr>
                 <w:rStyle w:val="Hyperlink"/>
@@ -1965,7 +2009,7 @@
                 <w:noProof/>
                 <w:webHidden/>
               </w:rPr>
-              <w:instrText xml:space="preserve"> PAGEREF _Toc38019688 \h </w:instrText>
+              <w:instrText xml:space="preserve"> PAGEREF _Toc38020013 \h </w:instrText>
             </w:r>
             <w:r>
               <w:rPr>
@@ -2008,7 +2052,7 @@
               <w:noProof/>
             </w:rPr>
           </w:pPr>
-          <w:hyperlink w:anchor="_Toc38019689" w:history="1">
+          <w:hyperlink w:anchor="_Toc38020014" w:history="1">
             <w:r>
               <w:rPr>
                 <w:rStyle w:val="Hyperlink"/>
@@ -2051,7 +2095,7 @@
                 <w:noProof/>
                 <w:webHidden/>
               </w:rPr>
-              <w:instrText xml:space="preserve"> PAGEREF _Toc38019689 \h </w:instrText>
+              <w:instrText xml:space="preserve"> PAGEREF _Toc38020014 \h </w:instrText>
             </w:r>
             <w:r>
               <w:rPr>
@@ -2094,7 +2138,7 @@
               <w:noProof/>
             </w:rPr>
           </w:pPr>
-          <w:hyperlink w:anchor="_Toc38019690" w:history="1">
+          <w:hyperlink w:anchor="_Toc38020015" w:history="1">
             <w:r>
               <w:rPr>
                 <w:rStyle w:val="Hyperlink"/>
@@ -2137,7 +2181,7 @@
                 <w:noProof/>
                 <w:webHidden/>
               </w:rPr>
-              <w:instrText xml:space="preserve"> PAGEREF _Toc38019690 \h </w:instrText>
+              <w:instrText xml:space="preserve"> PAGEREF _Toc38020015 \h </w:instrText>
             </w:r>
             <w:r>
               <w:rPr>
@@ -2180,7 +2224,7 @@
               <w:noProof/>
             </w:rPr>
           </w:pPr>
-          <w:hyperlink w:anchor="_Toc38019691" w:history="1">
+          <w:hyperlink w:anchor="_Toc38020016" w:history="1">
             <w:r>
               <w:rPr>
                 <w:rStyle w:val="Hyperlink"/>
@@ -2223,7 +2267,7 @@
                 <w:noProof/>
                 <w:webHidden/>
               </w:rPr>
-              <w:instrText xml:space="preserve"> PAGEREF _Toc38019691 \h </w:instrText>
+              <w:instrText xml:space="preserve"> PAGEREF _Toc38020016 \h </w:instrText>
             </w:r>
             <w:r>
               <w:rPr>
@@ -2266,7 +2310,7 @@
               <w:noProof/>
             </w:rPr>
           </w:pPr>
-          <w:hyperlink w:anchor="_Toc38019692" w:history="1">
+          <w:hyperlink w:anchor="_Toc38020017" w:history="1">
             <w:r>
               <w:rPr>
                 <w:rStyle w:val="Hyperlink"/>
@@ -2309,7 +2353,7 @@
                 <w:noProof/>
                 <w:webHidden/>
               </w:rPr>
-              <w:instrText xml:space="preserve"> PAGEREF _Toc38019692 \h </w:instrText>
+              <w:instrText xml:space="preserve"> PAGEREF _Toc38020017 \h </w:instrText>
             </w:r>
             <w:r>
               <w:rPr>
@@ -2352,7 +2396,7 @@
               <w:noProof/>
             </w:rPr>
           </w:pPr>
-          <w:hyperlink w:anchor="_Toc38019693" w:history="1">
+          <w:hyperlink w:anchor="_Toc38020018" w:history="1">
             <w:r>
               <w:rPr>
                 <w:rStyle w:val="Hyperlink"/>
@@ -2395,7 +2439,7 @@
                 <w:noProof/>
                 <w:webHidden/>
               </w:rPr>
-              <w:instrText xml:space="preserve"> PAGEREF _Toc38019693 \h </w:instrText>
+              <w:instrText xml:space="preserve"> PAGEREF _Toc38020018 \h </w:instrText>
             </w:r>
             <w:r>
               <w:rPr>
@@ -2438,7 +2482,7 @@
               <w:noProof/>
             </w:rPr>
           </w:pPr>
-          <w:hyperlink w:anchor="_Toc38019694" w:history="1">
+          <w:hyperlink w:anchor="_Toc38020019" w:history="1">
             <w:r>
               <w:rPr>
                 <w:rStyle w:val="Hyperlink"/>
@@ -2481,7 +2525,7 @@
                 <w:noProof/>
                 <w:webHidden/>
               </w:rPr>
-              <w:instrText xml:space="preserve"> PAGEREF _Toc38019694 \h </w:instrText>
+              <w:instrText xml:space="preserve"> PAGEREF _Toc38020019 \h </w:instrText>
             </w:r>
             <w:r>
               <w:rPr>
@@ -2524,7 +2568,7 @@
               <w:noProof/>
             </w:rPr>
           </w:pPr>
-          <w:hyperlink w:anchor="_Toc38019695" w:history="1">
+          <w:hyperlink w:anchor="_Toc38020020" w:history="1">
             <w:r>
               <w:rPr>
                 <w:rStyle w:val="Hyperlink"/>
@@ -2566,7 +2610,7 @@
                 <w:noProof/>
                 <w:webHidden/>
               </w:rPr>
-              <w:instrText xml:space="preserve"> PAGEREF _Toc38019695 \h </w:instrText>
+              <w:instrText xml:space="preserve"> PAGEREF _Toc38020020 \h </w:instrText>
             </w:r>
             <w:r>
               <w:rPr>
@@ -2609,7 +2653,7 @@
               <w:noProof/>
             </w:rPr>
           </w:pPr>
-          <w:hyperlink w:anchor="_Toc38019696" w:history="1">
+          <w:hyperlink w:anchor="_Toc38020021" w:history="1">
             <w:r>
               <w:rPr>
                 <w:rStyle w:val="Hyperlink"/>
@@ -2652,7 +2696,7 @@
                 <w:noProof/>
                 <w:webHidden/>
               </w:rPr>
-              <w:instrText xml:space="preserve"> PAGEREF _Toc38019696 \h </w:instrText>
+              <w:instrText xml:space="preserve"> PAGEREF _Toc38020021 \h </w:instrText>
             </w:r>
             <w:r>
               <w:rPr>
@@ -2695,7 +2739,7 @@
               <w:noProof/>
             </w:rPr>
           </w:pPr>
-          <w:hyperlink w:anchor="_Toc38019697" w:history="1">
+          <w:hyperlink w:anchor="_Toc38020022" w:history="1">
             <w:r>
               <w:rPr>
                 <w:rStyle w:val="Hyperlink"/>
@@ -2738,7 +2782,7 @@
                 <w:noProof/>
                 <w:webHidden/>
               </w:rPr>
-              <w:instrText xml:space="preserve"> PAGEREF _Toc38019697 \h </w:instrText>
+              <w:instrText xml:space="preserve"> PAGEREF _Toc38020022 \h </w:instrText>
             </w:r>
             <w:r>
               <w:rPr>
@@ -2781,7 +2825,7 @@
               <w:noProof/>
             </w:rPr>
           </w:pPr>
-          <w:hyperlink w:anchor="_Toc38019698" w:history="1">
+          <w:hyperlink w:anchor="_Toc38020023" w:history="1">
             <w:r>
               <w:rPr>
                 <w:rStyle w:val="Hyperlink"/>
@@ -2824,7 +2868,7 @@
                 <w:noProof/>
                 <w:webHidden/>
               </w:rPr>
-              <w:instrText xml:space="preserve"> PAGEREF _Toc38019698 \h </w:instrText>
+              <w:instrText xml:space="preserve"> PAGEREF _Toc38020023 \h </w:instrText>
             </w:r>
             <w:r>
               <w:rPr>
@@ -2867,7 +2911,7 @@
               <w:noProof/>
             </w:rPr>
           </w:pPr>
-          <w:hyperlink w:anchor="_Toc38019699" w:history="1">
+          <w:hyperlink w:anchor="_Toc38020024" w:history="1">
             <w:r>
               <w:rPr>
                 <w:rStyle w:val="Hyperlink"/>
@@ -2910,7 +2954,7 @@
                 <w:noProof/>
                 <w:webHidden/>
               </w:rPr>
-              <w:instrText xml:space="preserve"> PAGEREF _Toc38019699 \h </w:instrText>
+              <w:instrText xml:space="preserve"> PAGEREF _Toc38020024 \h </w:instrText>
             </w:r>
             <w:r>
               <w:rPr>
@@ -2953,7 +2997,7 @@
               <w:noProof/>
             </w:rPr>
           </w:pPr>
-          <w:hyperlink w:anchor="_Toc38019700" w:history="1">
+          <w:hyperlink w:anchor="_Toc38020025" w:history="1">
             <w:r>
               <w:rPr>
                 <w:rStyle w:val="Hyperlink"/>
@@ -2996,7 +3040,7 @@
                 <w:noProof/>
                 <w:webHidden/>
               </w:rPr>
-              <w:instrText xml:space="preserve"> PAGEREF _Toc38019700 \h </w:instrText>
+              <w:instrText xml:space="preserve"> PAGEREF _Toc38020025 \h </w:instrText>
             </w:r>
             <w:r>
               <w:rPr>
@@ -3046,7 +3090,7 @@
           <w:lang w:val="sr-Latn-RS"/>
         </w:rPr>
       </w:pPr>
-      <w:bookmarkStart w:id="1" w:name="_Toc38019671"/>
+      <w:bookmarkStart w:id="1" w:name="_Toc38019996"/>
       <w:r>
         <w:rPr>
           <w:lang w:val="sr-Latn-RS"/>
@@ -3157,7 +3201,7 @@
           <w:lang w:val="sr-Latn-RS"/>
         </w:rPr>
       </w:pPr>
-      <w:bookmarkStart w:id="2" w:name="_Toc38019672"/>
+      <w:bookmarkStart w:id="2" w:name="_Toc38019997"/>
       <w:r>
         <w:rPr>
           <w:lang w:val="sr-Latn-RS"/>
@@ -3174,7 +3218,7 @@
           <w:lang w:val="sr-Latn-RS"/>
         </w:rPr>
       </w:pPr>
-      <w:bookmarkStart w:id="3" w:name="_Toc38019673"/>
+      <w:bookmarkStart w:id="3" w:name="_Toc38019998"/>
       <w:r>
         <w:rPr>
           <w:lang w:val="sr-Latn-RS"/>
@@ -3496,7 +3540,7 @@
           <w:lang w:val="sr-Latn-RS"/>
         </w:rPr>
       </w:pPr>
-      <w:bookmarkStart w:id="4" w:name="_Toc38019674"/>
+      <w:bookmarkStart w:id="4" w:name="_Toc38019999"/>
       <w:r>
         <w:rPr>
           <w:lang w:val="sr-Latn-RS"/>
@@ -4513,7 +4557,7 @@
           <w:lang w:val="sr-Latn-RS"/>
         </w:rPr>
       </w:pPr>
-      <w:bookmarkStart w:id="5" w:name="_Toc38019675"/>
+      <w:bookmarkStart w:id="5" w:name="_Toc38020000"/>
       <w:r>
         <w:rPr>
           <w:lang w:val="sr-Latn-RS"/>
@@ -4597,7 +4641,7 @@
           <w:lang w:val="sr-Latn-RS"/>
         </w:rPr>
       </w:pPr>
-      <w:bookmarkStart w:id="6" w:name="_Toc38019676"/>
+      <w:bookmarkStart w:id="6" w:name="_Toc38020001"/>
       <w:r>
         <w:rPr>
           <w:lang w:val="sr-Latn-RS"/>
@@ -4736,14 +4780,27 @@
       <w:r>
         <w:t xml:space="preserve">Figure </w:t>
       </w:r>
-      <w:fldSimple w:instr=" SEQ Figure \* ARABIC ">
-        <w:r>
-          <w:rPr>
-            <w:noProof/>
-          </w:rPr>
-          <w:t>1</w:t>
-        </w:r>
-      </w:fldSimple>
+      <w:r>
+        <w:fldChar w:fldCharType="begin"/>
+      </w:r>
+      <w:r>
+        <w:instrText xml:space="preserve"> SEQ Figure \* ARABIC </w:instrText>
+      </w:r>
+      <w:r>
+        <w:fldChar w:fldCharType="separate"/>
+      </w:r>
+      <w:r>
+        <w:rPr>
+          <w:noProof/>
+        </w:rPr>
+        <w:t>1</w:t>
+      </w:r>
+      <w:r>
+        <w:rPr>
+          <w:noProof/>
+        </w:rPr>
+        <w:fldChar w:fldCharType="end"/>
+      </w:r>
       <w:bookmarkEnd w:id="7"/>
       <w:r>
         <w:t xml:space="preserve">. </w:t>
@@ -4933,14 +4990,27 @@
       <w:r>
         <w:t xml:space="preserve">Figure </w:t>
       </w:r>
-      <w:fldSimple w:instr=" SEQ Figure \* ARABIC ">
-        <w:r>
-          <w:rPr>
-            <w:noProof/>
-          </w:rPr>
-          <w:t>2</w:t>
-        </w:r>
-      </w:fldSimple>
+      <w:r>
+        <w:fldChar w:fldCharType="begin"/>
+      </w:r>
+      <w:r>
+        <w:instrText xml:space="preserve"> SEQ Figure \* ARABIC </w:instrText>
+      </w:r>
+      <w:r>
+        <w:fldChar w:fldCharType="separate"/>
+      </w:r>
+      <w:r>
+        <w:rPr>
+          <w:noProof/>
+        </w:rPr>
+        <w:t>2</w:t>
+      </w:r>
+      <w:r>
+        <w:rPr>
+          <w:noProof/>
+        </w:rPr>
+        <w:fldChar w:fldCharType="end"/>
+      </w:r>
       <w:r>
         <w:t xml:space="preserve">. </w:t>
       </w:r>
@@ -5068,14 +5138,27 @@
       <w:r>
         <w:t xml:space="preserve">Figure </w:t>
       </w:r>
-      <w:fldSimple w:instr=" SEQ Figure \* ARABIC ">
-        <w:r>
-          <w:rPr>
-            <w:noProof/>
-          </w:rPr>
-          <w:t>3</w:t>
-        </w:r>
-      </w:fldSimple>
+      <w:r>
+        <w:fldChar w:fldCharType="begin"/>
+      </w:r>
+      <w:r>
+        <w:instrText xml:space="preserve"> SEQ Figure \* ARABIC </w:instrText>
+      </w:r>
+      <w:r>
+        <w:fldChar w:fldCharType="separate"/>
+      </w:r>
+      <w:r>
+        <w:rPr>
+          <w:noProof/>
+        </w:rPr>
+        <w:t>3</w:t>
+      </w:r>
+      <w:r>
+        <w:rPr>
+          <w:noProof/>
+        </w:rPr>
+        <w:fldChar w:fldCharType="end"/>
+      </w:r>
       <w:bookmarkEnd w:id="8"/>
       <w:r>
         <w:t xml:space="preserve">. </w:t>
@@ -5153,14 +5236,27 @@
       <w:r>
         <w:t xml:space="preserve">Figure </w:t>
       </w:r>
-      <w:fldSimple w:instr=" SEQ Figure \* ARABIC ">
-        <w:r>
-          <w:rPr>
-            <w:noProof/>
-          </w:rPr>
-          <w:t>4</w:t>
-        </w:r>
-      </w:fldSimple>
+      <w:r>
+        <w:fldChar w:fldCharType="begin"/>
+      </w:r>
+      <w:r>
+        <w:instrText xml:space="preserve"> SEQ Figure \* ARABIC </w:instrText>
+      </w:r>
+      <w:r>
+        <w:fldChar w:fldCharType="separate"/>
+      </w:r>
+      <w:r>
+        <w:rPr>
+          <w:noProof/>
+        </w:rPr>
+        <w:t>4</w:t>
+      </w:r>
+      <w:r>
+        <w:rPr>
+          <w:noProof/>
+        </w:rPr>
+        <w:fldChar w:fldCharType="end"/>
+      </w:r>
       <w:r>
         <w:t xml:space="preserve">. </w:t>
       </w:r>
@@ -5295,14 +5391,27 @@
       <w:r>
         <w:t xml:space="preserve">Figure </w:t>
       </w:r>
-      <w:fldSimple w:instr=" SEQ Figure \* ARABIC ">
-        <w:r>
-          <w:rPr>
-            <w:noProof/>
-          </w:rPr>
-          <w:t>5</w:t>
-        </w:r>
-      </w:fldSimple>
+      <w:r>
+        <w:fldChar w:fldCharType="begin"/>
+      </w:r>
+      <w:r>
+        <w:instrText xml:space="preserve"> SEQ Figure \* ARABIC </w:instrText>
+      </w:r>
+      <w:r>
+        <w:fldChar w:fldCharType="separate"/>
+      </w:r>
+      <w:r>
+        <w:rPr>
+          <w:noProof/>
+        </w:rPr>
+        <w:t>5</w:t>
+      </w:r>
+      <w:r>
+        <w:rPr>
+          <w:noProof/>
+        </w:rPr>
+        <w:fldChar w:fldCharType="end"/>
+      </w:r>
       <w:r>
         <w:t xml:space="preserve">. </w:t>
       </w:r>
@@ -5335,7 +5444,7 @@
           <w:lang w:val="sr-Latn-RS"/>
         </w:rPr>
       </w:pPr>
-      <w:bookmarkStart w:id="9" w:name="_Toc38019677"/>
+      <w:bookmarkStart w:id="9" w:name="_Toc38020002"/>
       <w:r>
         <w:rPr>
           <w:lang w:val="sr-Latn-RS"/>
@@ -8023,7 +8132,7 @@
           <w:lang w:val="sr-Latn-RS"/>
         </w:rPr>
       </w:pPr>
-      <w:bookmarkStart w:id="10" w:name="_Toc38019678"/>
+      <w:bookmarkStart w:id="10" w:name="_Toc38020003"/>
       <w:r>
         <w:rPr>
           <w:lang w:val="sr-Latn-RS"/>
@@ -8447,7 +8556,7 @@
           <w:lang w:val="sr-Latn-RS"/>
         </w:rPr>
       </w:pPr>
-      <w:bookmarkStart w:id="11" w:name="_Toc38019679"/>
+      <w:bookmarkStart w:id="11" w:name="_Toc38020004"/>
       <w:r>
         <w:rPr>
           <w:lang w:val="sr-Latn-RS"/>
@@ -8668,7 +8777,7 @@
           <w:lang w:val="sr-Latn-RS"/>
         </w:rPr>
       </w:pPr>
-      <w:bookmarkStart w:id="12" w:name="_Toc38019680"/>
+      <w:bookmarkStart w:id="12" w:name="_Toc38020005"/>
       <w:r>
         <w:rPr>
           <w:lang w:val="sr-Latn-RS"/>
@@ -8901,7 +9010,7 @@
           <w:lang w:val="sr-Latn-RS"/>
         </w:rPr>
       </w:pPr>
-      <w:bookmarkStart w:id="13" w:name="_Toc38019681"/>
+      <w:bookmarkStart w:id="13" w:name="_Toc38020006"/>
       <w:proofErr w:type="spellStart"/>
       <w:r>
         <w:rPr>
@@ -9209,14 +9318,27 @@
       <w:r>
         <w:t xml:space="preserve">Figure </w:t>
       </w:r>
-      <w:fldSimple w:instr=" SEQ Figure \* ARABIC ">
-        <w:r>
-          <w:rPr>
-            <w:noProof/>
-          </w:rPr>
-          <w:t>6</w:t>
-        </w:r>
-      </w:fldSimple>
+      <w:r>
+        <w:fldChar w:fldCharType="begin"/>
+      </w:r>
+      <w:r>
+        <w:instrText xml:space="preserve"> SEQ Figure \* ARABIC </w:instrText>
+      </w:r>
+      <w:r>
+        <w:fldChar w:fldCharType="separate"/>
+      </w:r>
+      <w:r>
+        <w:rPr>
+          <w:noProof/>
+        </w:rPr>
+        <w:t>6</w:t>
+      </w:r>
+      <w:r>
+        <w:rPr>
+          <w:noProof/>
+        </w:rPr>
+        <w:fldChar w:fldCharType="end"/>
+      </w:r>
       <w:r>
         <w:t xml:space="preserve">. Histogram </w:t>
       </w:r>
@@ -9319,7 +9441,7 @@
           <w:lang w:val="sr-Latn-RS"/>
         </w:rPr>
       </w:pPr>
-      <w:bookmarkStart w:id="14" w:name="_Toc38019682"/>
+      <w:bookmarkStart w:id="14" w:name="_Toc38020007"/>
       <w:r>
         <w:rPr>
           <w:lang w:val="sr-Latn-RS"/>
@@ -9483,14 +9605,27 @@
       <w:r>
         <w:t xml:space="preserve">Figure </w:t>
       </w:r>
-      <w:fldSimple w:instr=" SEQ Figure \* ARABIC ">
-        <w:r>
-          <w:rPr>
-            <w:noProof/>
-          </w:rPr>
-          <w:t>7</w:t>
-        </w:r>
-      </w:fldSimple>
+      <w:r>
+        <w:fldChar w:fldCharType="begin"/>
+      </w:r>
+      <w:r>
+        <w:instrText xml:space="preserve"> SEQ Figure \* ARABIC </w:instrText>
+      </w:r>
+      <w:r>
+        <w:fldChar w:fldCharType="separate"/>
+      </w:r>
+      <w:r>
+        <w:rPr>
+          <w:noProof/>
+        </w:rPr>
+        <w:t>7</w:t>
+      </w:r>
+      <w:r>
+        <w:rPr>
+          <w:noProof/>
+        </w:rPr>
+        <w:fldChar w:fldCharType="end"/>
+      </w:r>
       <w:r>
         <w:t>. Pri</w:t>
       </w:r>
@@ -9581,7 +9716,7 @@
           <w:lang w:val="sr-Latn-RS"/>
         </w:rPr>
       </w:pPr>
-      <w:bookmarkStart w:id="15" w:name="_Toc38019683"/>
+      <w:bookmarkStart w:id="15" w:name="_Toc38020008"/>
       <w:r>
         <w:rPr>
           <w:lang w:val="sr-Latn-RS"/>
@@ -9675,14 +9810,27 @@
       <w:r>
         <w:t xml:space="preserve">Figure </w:t>
       </w:r>
-      <w:fldSimple w:instr=" SEQ Figure \* ARABIC ">
-        <w:r>
-          <w:rPr>
-            <w:noProof/>
-          </w:rPr>
-          <w:t>8</w:t>
-        </w:r>
-      </w:fldSimple>
+      <w:r>
+        <w:fldChar w:fldCharType="begin"/>
+      </w:r>
+      <w:r>
+        <w:instrText xml:space="preserve"> SEQ Figure \* ARABIC </w:instrText>
+      </w:r>
+      <w:r>
+        <w:fldChar w:fldCharType="separate"/>
+      </w:r>
+      <w:r>
+        <w:rPr>
+          <w:noProof/>
+        </w:rPr>
+        <w:t>8</w:t>
+      </w:r>
+      <w:r>
+        <w:rPr>
+          <w:noProof/>
+        </w:rPr>
+        <w:fldChar w:fldCharType="end"/>
+      </w:r>
       <w:bookmarkEnd w:id="16"/>
       <w:r>
         <w:t xml:space="preserve">. </w:t>
@@ -9739,7 +9887,7 @@
           <w:lang w:val="sr-Latn-RS"/>
         </w:rPr>
       </w:pPr>
-      <w:bookmarkStart w:id="17" w:name="_Toc38019684"/>
+      <w:bookmarkStart w:id="17" w:name="_Toc38020009"/>
       <w:r>
         <w:rPr>
           <w:lang w:val="sr-Latn-RS"/>
@@ -10054,7 +10202,7 @@
           <w:lang w:val="sr-Latn-RS"/>
         </w:rPr>
       </w:pPr>
-      <w:bookmarkStart w:id="18" w:name="_Toc38019685"/>
+      <w:bookmarkStart w:id="18" w:name="_Toc38020010"/>
       <w:r>
         <w:rPr>
           <w:lang w:val="sr-Latn-RS"/>
@@ -10080,6 +10228,54 @@
           <w:lang w:val="sr-Latn-RS"/>
         </w:rPr>
         <w:t>-a</w:t>
+      </w:r>
+      <w:r>
+        <w:rPr>
+          <w:lang w:val="sr-Latn-RS"/>
+        </w:rPr>
+        <w:t xml:space="preserve"> (</w:t>
+      </w:r>
+      <w:proofErr w:type="spellStart"/>
+      <w:r>
+        <w:rPr>
+          <w:lang w:val="sr-Latn-RS"/>
+        </w:rPr>
+        <w:t>Shared</w:t>
+      </w:r>
+      <w:proofErr w:type="spellEnd"/>
+      <w:r>
+        <w:rPr>
+          <w:lang w:val="sr-Latn-RS"/>
+        </w:rPr>
+        <w:t xml:space="preserve"> </w:t>
+      </w:r>
+      <w:proofErr w:type="spellStart"/>
+      <w:r>
+        <w:rPr>
+          <w:lang w:val="sr-Latn-RS"/>
+        </w:rPr>
+        <w:t>pool</w:t>
+      </w:r>
+      <w:proofErr w:type="spellEnd"/>
+      <w:r>
+        <w:rPr>
+          <w:lang w:val="sr-Latn-RS"/>
+        </w:rPr>
+        <w:t xml:space="preserve"> </w:t>
+      </w:r>
+      <w:proofErr w:type="spellStart"/>
+      <w:r>
+        <w:rPr>
+          <w:lang w:val="sr-Latn-RS"/>
+        </w:rPr>
+        <w:t>check</w:t>
+      </w:r>
+      <w:proofErr w:type="spellEnd"/>
+      <w:r>
+        <w:rPr>
+          <w:lang w:val="sr-Latn-RS"/>
+        </w:rPr>
+        <w:t>)</w:t>
       </w:r>
       <w:bookmarkEnd w:id="18"/>
     </w:p>
@@ -10676,7 +10872,7 @@
           <w:lang w:val="sr-Latn-RS"/>
         </w:rPr>
       </w:pPr>
-      <w:bookmarkStart w:id="19" w:name="_Toc38019686"/>
+      <w:bookmarkStart w:id="19" w:name="_Toc38020011"/>
       <w:r>
         <w:rPr>
           <w:lang w:val="sr-Latn-RS"/>
@@ -10780,14 +10976,27 @@
       <w:r>
         <w:t xml:space="preserve">Figure </w:t>
       </w:r>
-      <w:fldSimple w:instr=" SEQ Figure \* ARABIC ">
-        <w:r>
-          <w:rPr>
-            <w:noProof/>
-          </w:rPr>
-          <w:t>9</w:t>
-        </w:r>
-      </w:fldSimple>
+      <w:r>
+        <w:fldChar w:fldCharType="begin"/>
+      </w:r>
+      <w:r>
+        <w:instrText xml:space="preserve"> SEQ Figure \* ARABIC </w:instrText>
+      </w:r>
+      <w:r>
+        <w:fldChar w:fldCharType="separate"/>
+      </w:r>
+      <w:r>
+        <w:rPr>
+          <w:noProof/>
+        </w:rPr>
+        <w:t>9</w:t>
+      </w:r>
+      <w:r>
+        <w:rPr>
+          <w:noProof/>
+        </w:rPr>
+        <w:fldChar w:fldCharType="end"/>
+      </w:r>
       <w:r>
         <w:t xml:space="preserve">. </w:t>
       </w:r>
@@ -10827,7 +11036,7 @@
           <w:lang w:val="sr-Latn-RS"/>
         </w:rPr>
       </w:pPr>
-      <w:bookmarkStart w:id="20" w:name="_Toc38019687"/>
+      <w:bookmarkStart w:id="20" w:name="_Toc38020012"/>
       <w:r>
         <w:rPr>
           <w:lang w:val="sr-Latn-RS"/>
@@ -10877,14 +11086,27 @@
       <w:r>
         <w:t xml:space="preserve">Figure </w:t>
       </w:r>
-      <w:fldSimple w:instr=" SEQ Figure \* ARABIC ">
-        <w:r>
-          <w:rPr>
-            <w:noProof/>
-          </w:rPr>
-          <w:t>10</w:t>
-        </w:r>
-      </w:fldSimple>
+      <w:r>
+        <w:fldChar w:fldCharType="begin"/>
+      </w:r>
+      <w:r>
+        <w:instrText xml:space="preserve"> SEQ Figure \* ARABIC </w:instrText>
+      </w:r>
+      <w:r>
+        <w:fldChar w:fldCharType="separate"/>
+      </w:r>
+      <w:r>
+        <w:rPr>
+          <w:noProof/>
+        </w:rPr>
+        <w:t>10</w:t>
+      </w:r>
+      <w:r>
+        <w:rPr>
+          <w:noProof/>
+        </w:rPr>
+        <w:fldChar w:fldCharType="end"/>
+      </w:r>
       <w:r>
         <w:t xml:space="preserve">. Primer </w:t>
       </w:r>
@@ -10940,7 +11162,7 @@
           <w:lang w:val="sr-Latn-RS"/>
         </w:rPr>
       </w:pPr>
-      <w:bookmarkStart w:id="21" w:name="_Toc38019688"/>
+      <w:bookmarkStart w:id="21" w:name="_Toc38020013"/>
       <w:proofErr w:type="spellStart"/>
       <w:r>
         <w:rPr>
@@ -11086,7 +11308,7 @@
           <w:lang w:val="sr-Latn-RS"/>
         </w:rPr>
       </w:pPr>
-      <w:bookmarkStart w:id="22" w:name="_Toc38019689"/>
+      <w:bookmarkStart w:id="22" w:name="_Toc38020014"/>
       <w:r>
         <w:rPr>
           <w:lang w:val="sr-Latn-RS"/>
@@ -11122,7 +11344,7 @@
           <w:lang w:val="sr-Latn-RS"/>
         </w:rPr>
       </w:pPr>
-      <w:bookmarkStart w:id="23" w:name="_Toc38019690"/>
+      <w:bookmarkStart w:id="23" w:name="_Toc38020015"/>
       <w:r>
         <w:rPr>
           <w:lang w:val="sr-Latn-RS"/>
@@ -11151,7 +11373,7 @@
           <w:lang w:val="sr-Latn-RS"/>
         </w:rPr>
       </w:pPr>
-      <w:bookmarkStart w:id="24" w:name="_Toc38019691"/>
+      <w:bookmarkStart w:id="24" w:name="_Toc38020016"/>
       <w:r>
         <w:rPr>
           <w:lang w:val="sr-Latn-RS"/>
@@ -11337,7 +11559,7 @@
           <w:lang w:val="sr-Latn-RS"/>
         </w:rPr>
       </w:pPr>
-      <w:bookmarkStart w:id="25" w:name="_Toc38019692"/>
+      <w:bookmarkStart w:id="25" w:name="_Toc38020017"/>
       <w:r>
         <w:rPr>
           <w:lang w:val="sr-Latn-RS"/>
@@ -11566,7 +11788,7 @@
           <w:lang w:val="sr-Latn-RS"/>
         </w:rPr>
       </w:pPr>
-      <w:bookmarkStart w:id="26" w:name="_Toc38019693"/>
+      <w:bookmarkStart w:id="26" w:name="_Toc38020018"/>
       <w:r>
         <w:rPr>
           <w:lang w:val="sr-Latn-RS"/>
@@ -11582,7 +11804,7 @@
           <w:lang w:val="sr-Latn-RS"/>
         </w:rPr>
       </w:pPr>
-      <w:bookmarkStart w:id="27" w:name="_Toc38019694"/>
+      <w:bookmarkStart w:id="27" w:name="_Toc38020019"/>
       <w:r>
         <w:rPr>
           <w:lang w:val="sr-Latn-RS"/>
@@ -11649,14 +11871,27 @@
       <w:r>
         <w:t xml:space="preserve">Figure </w:t>
       </w:r>
-      <w:fldSimple w:instr=" SEQ Figure \* ARABIC ">
-        <w:r>
-          <w:rPr>
-            <w:noProof/>
-          </w:rPr>
-          <w:t>11</w:t>
-        </w:r>
-      </w:fldSimple>
+      <w:r>
+        <w:fldChar w:fldCharType="begin"/>
+      </w:r>
+      <w:r>
+        <w:instrText xml:space="preserve"> SEQ Figure \* ARABIC </w:instrText>
+      </w:r>
+      <w:r>
+        <w:fldChar w:fldCharType="separate"/>
+      </w:r>
+      <w:r>
+        <w:rPr>
+          <w:noProof/>
+        </w:rPr>
+        <w:t>11</w:t>
+      </w:r>
+      <w:r>
+        <w:rPr>
+          <w:noProof/>
+        </w:rPr>
+        <w:fldChar w:fldCharType="end"/>
+      </w:r>
       <w:bookmarkEnd w:id="28"/>
       <w:r>
         <w:t xml:space="preserve">. </w:t>
@@ -11710,7 +11945,7 @@
         <w:rPr>
           <w:noProof/>
         </w:rPr>
-        <w:t>10</w:t>
+        <w:t>11</w:t>
       </w:r>
       <w:r>
         <w:fldChar w:fldCharType="end"/>
@@ -11768,7 +12003,7 @@
         <w:rPr>
           <w:noProof/>
         </w:rPr>
-        <w:t>11</w:t>
+        <w:t>12</w:t>
       </w:r>
       <w:r>
         <w:rPr>
@@ -11834,14 +12069,27 @@
       <w:r>
         <w:t xml:space="preserve">Figure </w:t>
       </w:r>
-      <w:fldSimple w:instr=" SEQ Figure \* ARABIC ">
-        <w:r>
-          <w:rPr>
-            <w:noProof/>
-          </w:rPr>
-          <w:t>12</w:t>
-        </w:r>
-      </w:fldSimple>
+      <w:r>
+        <w:fldChar w:fldCharType="begin"/>
+      </w:r>
+      <w:r>
+        <w:instrText xml:space="preserve"> SEQ Figure \* ARABIC </w:instrText>
+      </w:r>
+      <w:r>
+        <w:fldChar w:fldCharType="separate"/>
+      </w:r>
+      <w:r>
+        <w:rPr>
+          <w:noProof/>
+        </w:rPr>
+        <w:t>12</w:t>
+      </w:r>
+      <w:r>
+        <w:rPr>
+          <w:noProof/>
+        </w:rPr>
+        <w:fldChar w:fldCharType="end"/>
+      </w:r>
       <w:bookmarkEnd w:id="29"/>
       <w:r>
         <w:t xml:space="preserve">. Plan </w:t>
@@ -11889,7 +12137,7 @@
       <w:pPr>
         <w:pStyle w:val="Heading2"/>
       </w:pPr>
-      <w:bookmarkStart w:id="30" w:name="_Toc38019695"/>
+      <w:bookmarkStart w:id="30" w:name="_Toc38020020"/>
       <w:r>
         <w:rPr>
           <w:lang w:val="sr-Latn-RS"/>
@@ -12061,7 +12309,7 @@
         <w:rPr>
           <w:noProof/>
         </w:rPr>
-        <w:t>12</w:t>
+        <w:t>13</w:t>
       </w:r>
       <w:r>
         <w:rPr>
@@ -12105,7 +12353,7 @@
         <w:rPr>
           <w:noProof/>
         </w:rPr>
-        <w:t>13</w:t>
+        <w:t>14</w:t>
       </w:r>
       <w:r>
         <w:rPr>
@@ -12149,7 +12397,7 @@
         <w:rPr>
           <w:noProof/>
         </w:rPr>
-        <w:t>14</w:t>
+        <w:t>15</w:t>
       </w:r>
       <w:r>
         <w:rPr>
@@ -12193,7 +12441,7 @@
         <w:rPr>
           <w:noProof/>
         </w:rPr>
-        <w:t>15</w:t>
+        <w:t>16</w:t>
       </w:r>
       <w:r>
         <w:rPr>
@@ -12234,14 +12482,30 @@
       <w:r>
         <w:t xml:space="preserve">Figure </w:t>
       </w:r>
-      <w:fldSimple w:instr=" SEQ Figure \* ARABIC ">
-        <w:r>
-          <w:rPr>
-            <w:noProof/>
-          </w:rPr>
-          <w:t>13</w:t>
-        </w:r>
-      </w:fldSimple>
+      <w:r>
+        <w:fldChar w:fldCharType="begin"/>
+      </w:r>
+      <w:r>
+        <w:instrText xml:space="preserve"> SEQ Figure \* ARAB</w:instrText>
+      </w:r>
+      <w:r>
+        <w:instrText xml:space="preserve">IC </w:instrText>
+      </w:r>
+      <w:r>
+        <w:fldChar w:fldCharType="separate"/>
+      </w:r>
+      <w:r>
+        <w:rPr>
+          <w:noProof/>
+        </w:rPr>
+        <w:t>13</w:t>
+      </w:r>
+      <w:r>
+        <w:rPr>
+          <w:noProof/>
+        </w:rPr>
+        <w:fldChar w:fldCharType="end"/>
+      </w:r>
       <w:bookmarkEnd w:id="31"/>
       <w:r>
         <w:t xml:space="preserve">. Primer </w:t>
@@ -12292,7 +12556,7 @@
           <w:lang w:val="sr-Latn-RS"/>
         </w:rPr>
         <w:pict>
-          <v:shape id="_x0000_i1039" type="#_x0000_t75" style="width:468pt;height:325.5pt">
+          <v:shape id="_x0000_i1031" type="#_x0000_t75" style="width:468pt;height:325.5pt">
             <v:imagedata r:id="rId21" o:title="Screenshot_7"/>
           </v:shape>
         </w:pict>
@@ -12309,14 +12573,27 @@
       <w:r>
         <w:t xml:space="preserve">Figure </w:t>
       </w:r>
-      <w:fldSimple w:instr=" SEQ Figure \* ARABIC ">
-        <w:r>
-          <w:rPr>
-            <w:noProof/>
-          </w:rPr>
-          <w:t>14</w:t>
-        </w:r>
-      </w:fldSimple>
+      <w:r>
+        <w:fldChar w:fldCharType="begin"/>
+      </w:r>
+      <w:r>
+        <w:instrText xml:space="preserve"> SEQ Figure \* ARABIC </w:instrText>
+      </w:r>
+      <w:r>
+        <w:fldChar w:fldCharType="separate"/>
+      </w:r>
+      <w:r>
+        <w:rPr>
+          <w:noProof/>
+        </w:rPr>
+        <w:t>14</w:t>
+      </w:r>
+      <w:r>
+        <w:rPr>
+          <w:noProof/>
+        </w:rPr>
+        <w:fldChar w:fldCharType="end"/>
+      </w:r>
       <w:bookmarkEnd w:id="32"/>
       <w:r>
         <w:t xml:space="preserve">. Plan </w:t>
@@ -12378,7 +12655,7 @@
         </w:rPr>
         <w:lastRenderedPageBreak/>
         <w:pict>
-          <v:shape id="_x0000_i1031" type="#_x0000_t75" style="width:390.75pt;height:81.75pt">
+          <v:shape id="_x0000_i1032" type="#_x0000_t75" style="width:390.75pt;height:81.75pt">
             <v:imagedata r:id="rId22" o:title="Screenshot_9"/>
           </v:shape>
         </w:pict>
@@ -12392,14 +12669,27 @@
       <w:r>
         <w:t xml:space="preserve">Figure </w:t>
       </w:r>
-      <w:fldSimple w:instr=" SEQ Figure \* ARABIC ">
-        <w:r>
-          <w:rPr>
-            <w:noProof/>
-          </w:rPr>
-          <w:t>15</w:t>
-        </w:r>
-      </w:fldSimple>
+      <w:r>
+        <w:fldChar w:fldCharType="begin"/>
+      </w:r>
+      <w:r>
+        <w:instrText xml:space="preserve"> SEQ Figure \* ARABIC </w:instrText>
+      </w:r>
+      <w:r>
+        <w:fldChar w:fldCharType="separate"/>
+      </w:r>
+      <w:r>
+        <w:rPr>
+          <w:noProof/>
+        </w:rPr>
+        <w:t>15</w:t>
+      </w:r>
+      <w:r>
+        <w:rPr>
+          <w:noProof/>
+        </w:rPr>
+        <w:fldChar w:fldCharType="end"/>
+      </w:r>
       <w:bookmarkEnd w:id="33"/>
       <w:r>
         <w:t xml:space="preserve">. </w:t>
@@ -12510,7 +12800,7 @@
           <w:lang w:val="sr-Latn-RS"/>
         </w:rPr>
         <w:pict>
-          <v:shape id="_x0000_i1032" type="#_x0000_t75" style="width:468pt;height:321.75pt">
+          <v:shape id="_x0000_i1033" type="#_x0000_t75" style="width:468pt;height:321.75pt">
             <v:imagedata r:id="rId23" o:title="Screenshot_8"/>
           </v:shape>
         </w:pict>
@@ -12524,14 +12814,27 @@
       <w:r>
         <w:t xml:space="preserve">Figure </w:t>
       </w:r>
-      <w:fldSimple w:instr=" SEQ Figure \* ARABIC ">
-        <w:r>
-          <w:rPr>
-            <w:noProof/>
-          </w:rPr>
-          <w:t>16</w:t>
-        </w:r>
-      </w:fldSimple>
+      <w:r>
+        <w:fldChar w:fldCharType="begin"/>
+      </w:r>
+      <w:r>
+        <w:instrText xml:space="preserve"> SEQ Figure \* ARABIC </w:instrText>
+      </w:r>
+      <w:r>
+        <w:fldChar w:fldCharType="separate"/>
+      </w:r>
+      <w:r>
+        <w:rPr>
+          <w:noProof/>
+        </w:rPr>
+        <w:t>16</w:t>
+      </w:r>
+      <w:r>
+        <w:rPr>
+          <w:noProof/>
+        </w:rPr>
+        <w:fldChar w:fldCharType="end"/>
+      </w:r>
       <w:bookmarkEnd w:id="34"/>
       <w:r>
         <w:t xml:space="preserve">. Plan </w:t>
@@ -12569,7 +12872,7 @@
           <w:lang w:val="sr-Latn-RS"/>
         </w:rPr>
       </w:pPr>
-      <w:bookmarkStart w:id="35" w:name="_Toc38019696"/>
+      <w:bookmarkStart w:id="35" w:name="_Toc38020021"/>
       <w:r>
         <w:rPr>
           <w:lang w:val="sr-Latn-RS"/>
@@ -12687,7 +12990,7 @@
         <w:rPr>
           <w:noProof/>
         </w:rPr>
-        <w:t>16</w:t>
+        <w:t>17</w:t>
       </w:r>
       <w:r>
         <w:rPr>
@@ -12731,7 +13034,7 @@
         <w:rPr>
           <w:noProof/>
         </w:rPr>
-        <w:t>17</w:t>
+        <w:t>18</w:t>
       </w:r>
       <w:r>
         <w:rPr>
@@ -12756,7 +13059,7 @@
         </w:rPr>
         <w:lastRenderedPageBreak/>
         <w:pict>
-          <v:shape id="_x0000_i1033" type="#_x0000_t75" style="width:215.25pt;height:145.5pt">
+          <v:shape id="_x0000_i1034" type="#_x0000_t75" style="width:215.25pt;height:145.5pt">
             <v:imagedata r:id="rId24" o:title="Screenshot_23"/>
           </v:shape>
         </w:pict>
@@ -12773,14 +13076,27 @@
       <w:r>
         <w:t xml:space="preserve">Figure </w:t>
       </w:r>
-      <w:fldSimple w:instr=" SEQ Figure \* ARABIC ">
-        <w:r>
-          <w:rPr>
-            <w:noProof/>
-          </w:rPr>
-          <w:t>17</w:t>
-        </w:r>
-      </w:fldSimple>
+      <w:r>
+        <w:fldChar w:fldCharType="begin"/>
+      </w:r>
+      <w:r>
+        <w:instrText xml:space="preserve"> SEQ Figure \* ARABIC </w:instrText>
+      </w:r>
+      <w:r>
+        <w:fldChar w:fldCharType="separate"/>
+      </w:r>
+      <w:r>
+        <w:rPr>
+          <w:noProof/>
+        </w:rPr>
+        <w:t>17</w:t>
+      </w:r>
+      <w:r>
+        <w:rPr>
+          <w:noProof/>
+        </w:rPr>
+        <w:fldChar w:fldCharType="end"/>
+      </w:r>
       <w:bookmarkEnd w:id="36"/>
       <w:r>
         <w:t xml:space="preserve">. </w:t>
@@ -12871,7 +13187,7 @@
           <w:lang w:val="sr-Latn-RS"/>
         </w:rPr>
         <w:pict>
-          <v:shape id="_x0000_i1034" type="#_x0000_t75" style="width:461.25pt;height:303.75pt">
+          <v:shape id="_x0000_i1035" type="#_x0000_t75" style="width:461.25pt;height:303.75pt">
             <v:imagedata r:id="rId25" o:title="Screenshot_24"/>
           </v:shape>
         </w:pict>
@@ -12888,14 +13204,27 @@
       <w:r>
         <w:t xml:space="preserve">Figure </w:t>
       </w:r>
-      <w:fldSimple w:instr=" SEQ Figure \* ARABIC ">
-        <w:r>
-          <w:rPr>
-            <w:noProof/>
-          </w:rPr>
-          <w:t>18</w:t>
-        </w:r>
-      </w:fldSimple>
+      <w:r>
+        <w:fldChar w:fldCharType="begin"/>
+      </w:r>
+      <w:r>
+        <w:instrText xml:space="preserve"> SEQ Figure \* ARABIC </w:instrText>
+      </w:r>
+      <w:r>
+        <w:fldChar w:fldCharType="separate"/>
+      </w:r>
+      <w:r>
+        <w:rPr>
+          <w:noProof/>
+        </w:rPr>
+        <w:t>18</w:t>
+      </w:r>
+      <w:r>
+        <w:rPr>
+          <w:noProof/>
+        </w:rPr>
+        <w:fldChar w:fldCharType="end"/>
+      </w:r>
       <w:bookmarkEnd w:id="37"/>
       <w:r>
         <w:t xml:space="preserve">. Plan </w:t>
@@ -12976,7 +13305,7 @@
           <w:lang w:val="sr-Latn-RS"/>
         </w:rPr>
       </w:pPr>
-      <w:bookmarkStart w:id="38" w:name="_Toc38019697"/>
+      <w:bookmarkStart w:id="38" w:name="_Toc38020022"/>
       <w:r>
         <w:rPr>
           <w:lang w:val="sr-Latn-RS"/>
@@ -13069,7 +13398,7 @@
         <w:rPr>
           <w:noProof/>
         </w:rPr>
-        <w:t>18</w:t>
+        <w:t>19</w:t>
       </w:r>
       <w:r>
         <w:rPr>
@@ -13113,7 +13442,7 @@
         <w:rPr>
           <w:noProof/>
         </w:rPr>
-        <w:t>19</w:t>
+        <w:t>20</w:t>
       </w:r>
       <w:r>
         <w:rPr>
@@ -13151,7 +13480,7 @@
           <w:lang w:val="sr-Latn-RS"/>
         </w:rPr>
         <w:pict>
-          <v:shape id="_x0000_i1035" type="#_x0000_t75" style="width:468pt;height:61.5pt">
+          <v:shape id="_x0000_i1036" type="#_x0000_t75" style="width:468pt;height:61.5pt">
             <v:imagedata r:id="rId26" o:title="Screenshot_25"/>
           </v:shape>
         </w:pict>
@@ -13168,14 +13497,27 @@
       <w:r>
         <w:t xml:space="preserve">Figure </w:t>
       </w:r>
-      <w:fldSimple w:instr=" SEQ Figure \* ARABIC ">
-        <w:r>
-          <w:rPr>
-            <w:noProof/>
-          </w:rPr>
-          <w:t>19</w:t>
-        </w:r>
-      </w:fldSimple>
+      <w:r>
+        <w:fldChar w:fldCharType="begin"/>
+      </w:r>
+      <w:r>
+        <w:instrText xml:space="preserve"> SEQ Figure \* ARABIC </w:instrText>
+      </w:r>
+      <w:r>
+        <w:fldChar w:fldCharType="separate"/>
+      </w:r>
+      <w:r>
+        <w:rPr>
+          <w:noProof/>
+        </w:rPr>
+        <w:t>19</w:t>
+      </w:r>
+      <w:r>
+        <w:rPr>
+          <w:noProof/>
+        </w:rPr>
+        <w:fldChar w:fldCharType="end"/>
+      </w:r>
       <w:bookmarkEnd w:id="39"/>
       <w:r>
         <w:t xml:space="preserve">. Primer </w:t>
@@ -13210,7 +13552,7 @@
           <w:lang w:val="sr-Latn-RS"/>
         </w:rPr>
         <w:pict>
-          <v:shape id="_x0000_i1036" type="#_x0000_t75" style="width:453.75pt;height:243.75pt">
+          <v:shape id="_x0000_i1037" type="#_x0000_t75" style="width:453.75pt;height:243.75pt">
             <v:imagedata r:id="rId27" o:title="Screenshot_19"/>
           </v:shape>
         </w:pict>
@@ -13227,14 +13569,27 @@
       <w:r>
         <w:t xml:space="preserve">Figure </w:t>
       </w:r>
-      <w:fldSimple w:instr=" SEQ Figure \* ARABIC ">
-        <w:r>
-          <w:rPr>
-            <w:noProof/>
-          </w:rPr>
-          <w:t>20</w:t>
-        </w:r>
-      </w:fldSimple>
+      <w:r>
+        <w:fldChar w:fldCharType="begin"/>
+      </w:r>
+      <w:r>
+        <w:instrText xml:space="preserve"> SEQ Figure \* ARABIC </w:instrText>
+      </w:r>
+      <w:r>
+        <w:fldChar w:fldCharType="separate"/>
+      </w:r>
+      <w:r>
+        <w:rPr>
+          <w:noProof/>
+        </w:rPr>
+        <w:t>20</w:t>
+      </w:r>
+      <w:r>
+        <w:rPr>
+          <w:noProof/>
+        </w:rPr>
+        <w:fldChar w:fldCharType="end"/>
+      </w:r>
       <w:bookmarkEnd w:id="40"/>
       <w:r>
         <w:t xml:space="preserve">. Plan </w:t>
@@ -13277,7 +13632,7 @@
           <w:lang w:val="sr-Latn-RS"/>
         </w:rPr>
       </w:pPr>
-      <w:bookmarkStart w:id="41" w:name="_Toc38019698"/>
+      <w:bookmarkStart w:id="41" w:name="_Toc38020023"/>
       <w:r>
         <w:rPr>
           <w:lang w:val="sr-Latn-RS"/>
@@ -13347,7 +13702,7 @@
         <w:rPr>
           <w:noProof/>
         </w:rPr>
-        <w:t>20</w:t>
+        <w:t>21</w:t>
       </w:r>
       <w:r>
         <w:rPr>
@@ -13391,7 +13746,7 @@
         <w:rPr>
           <w:noProof/>
         </w:rPr>
-        <w:t>21</w:t>
+        <w:t>22</w:t>
       </w:r>
       <w:r>
         <w:rPr>
@@ -13416,7 +13771,7 @@
         </w:rPr>
         <w:lastRenderedPageBreak/>
         <w:pict>
-          <v:shape id="_x0000_i1037" type="#_x0000_t75" style="width:386.25pt;height:229.5pt">
+          <v:shape id="_x0000_i1038" type="#_x0000_t75" style="width:386.25pt;height:229.5pt">
             <v:imagedata r:id="rId28" o:title="Screenshot_21"/>
           </v:shape>
         </w:pict>
@@ -13430,14 +13785,30 @@
       <w:r>
         <w:t xml:space="preserve">Figure </w:t>
       </w:r>
-      <w:fldSimple w:instr=" SEQ Figure \* ARABIC ">
-        <w:r>
-          <w:rPr>
-            <w:noProof/>
-          </w:rPr>
-          <w:t>21</w:t>
-        </w:r>
-      </w:fldSimple>
+      <w:r>
+        <w:fldChar w:fldCharType="begin"/>
+      </w:r>
+      <w:r>
+        <w:instrText xml:space="preserve"> SEQ F</w:instrText>
+      </w:r>
+      <w:r>
+        <w:instrText xml:space="preserve">igure \* ARABIC </w:instrText>
+      </w:r>
+      <w:r>
+        <w:fldChar w:fldCharType="separate"/>
+      </w:r>
+      <w:r>
+        <w:rPr>
+          <w:noProof/>
+        </w:rPr>
+        <w:t>21</w:t>
+      </w:r>
+      <w:r>
+        <w:rPr>
+          <w:noProof/>
+        </w:rPr>
+        <w:fldChar w:fldCharType="end"/>
+      </w:r>
       <w:bookmarkEnd w:id="42"/>
       <w:r>
         <w:t xml:space="preserve">. </w:t>
@@ -13554,7 +13925,7 @@
           <w:lang w:val="sr-Latn-RS"/>
         </w:rPr>
         <w:pict>
-          <v:shape id="_x0000_i1038" type="#_x0000_t75" style="width:468pt;height:104.25pt">
+          <v:shape id="_x0000_i1039" type="#_x0000_t75" style="width:468pt;height:104.25pt">
             <v:imagedata r:id="rId29" o:title="Screenshot_22"/>
           </v:shape>
         </w:pict>
@@ -13568,14 +13939,27 @@
       <w:r>
         <w:t xml:space="preserve">Figure </w:t>
       </w:r>
-      <w:fldSimple w:instr=" SEQ Figure \* ARABIC ">
-        <w:r>
-          <w:rPr>
-            <w:noProof/>
-          </w:rPr>
-          <w:t>22</w:t>
-        </w:r>
-      </w:fldSimple>
+      <w:r>
+        <w:fldChar w:fldCharType="begin"/>
+      </w:r>
+      <w:r>
+        <w:instrText xml:space="preserve"> SEQ Figure \* ARABIC </w:instrText>
+      </w:r>
+      <w:r>
+        <w:fldChar w:fldCharType="separate"/>
+      </w:r>
+      <w:r>
+        <w:rPr>
+          <w:noProof/>
+        </w:rPr>
+        <w:t>22</w:t>
+      </w:r>
+      <w:r>
+        <w:rPr>
+          <w:noProof/>
+        </w:rPr>
+        <w:fldChar w:fldCharType="end"/>
+      </w:r>
       <w:bookmarkEnd w:id="43"/>
       <w:r>
         <w:t xml:space="preserve">. Plan </w:t>
@@ -13614,7 +13998,7 @@
           <w:lang w:val="sr-Latn-RS"/>
         </w:rPr>
       </w:pPr>
-      <w:bookmarkStart w:id="44" w:name="_Toc38019699"/>
+      <w:bookmarkStart w:id="44" w:name="_Toc38020024"/>
       <w:r>
         <w:rPr>
           <w:lang w:val="sr-Latn-RS"/>
@@ -13847,7 +14231,7 @@
         <w:br w:type="page"/>
       </w:r>
     </w:p>
-    <w:bookmarkStart w:id="45" w:name="_Toc38019700" w:displacedByCustomXml="next"/>
+    <w:bookmarkStart w:id="45" w:name="_Toc38020025" w:displacedByCustomXml="next"/>
     <w:sdt>
       <w:sdtPr>
         <w:rPr>
@@ -13862,6 +14246,7 @@
           <w:docPartUnique/>
         </w:docPartObj>
       </w:sdtPr>
+      <w:sdtEndPr/>
       <w:sdtContent>
         <w:p>
           <w:pPr>
@@ -13883,6 +14268,7 @@
             <w:id w:val="-573587230"/>
             <w:bibliography/>
           </w:sdtPr>
+          <w:sdtEndPr/>
           <w:sdtContent>
             <w:p>
               <w:pPr>
@@ -14317,7 +14703,7 @@
           <w:rPr>
             <w:noProof/>
           </w:rPr>
-          <w:t>3</w:t>
+          <w:t>23</w:t>
         </w:r>
         <w:r>
           <w:rPr>
@@ -17575,7 +17961,7 @@
 </file>
 
 <file path=customXml/itemProps1.xml><?xml version="1.0" encoding="utf-8"?>
-<ds:datastoreItem xmlns:ds="http://schemas.openxmlformats.org/officeDocument/2006/customXml" ds:itemID="{DECF841F-5980-4CC9-A584-2E061A72454F}">
+<ds:datastoreItem xmlns:ds="http://schemas.openxmlformats.org/officeDocument/2006/customXml" ds:itemID="{3B0D7806-8862-4466-9018-03B19FE61F8F}">
   <ds:schemaRefs>
     <ds:schemaRef ds:uri="http://schemas.openxmlformats.org/officeDocument/2006/bibliography"/>
   </ds:schemaRefs>

</xml_diff>